<commit_message>
updated section 1 and 2
updated product position and partly updated stake holder information
</commit_message>
<xml_diff>
--- a/VisionDocument.docx
+++ b/VisionDocument.docx
@@ -1999,33 +1999,6 @@
         </w:rPr>
         <w:t xml:space="preserve">1.4.1 Illuminati physical </w:t>
       </w:r>
-      <w:hyperlink r:id="rId6">
-        <w:r>
-          <w:rPr>
-            <w:color w:val="1155cc"/>
-            <w:u w:val="single"/>
-            <w:rtl w:val="0"/>
-          </w:rPr>
-          <w:t xml:space="preserve">game</w:t>
-        </w:r>
-      </w:hyperlink>
-      <w:r>
-        <w:rPr>
-          <w:rtl w:val="0"/>
-        </w:rPr>
-      </w:r>
-    </w:p>
-    <w:p>
-      <w:pPr>
-        <w:ind w:left="1080" w:firstLine="0"/>
-        <w:rPr/>
-      </w:pPr>
-      <w:r>
-        <w:rPr>
-          <w:rtl w:val="0"/>
-        </w:rPr>
-        <w:t xml:space="preserve">1.4.2 Illuminati online </w:t>
-      </w:r>
       <w:hyperlink r:id="rId7">
         <w:r>
           <w:rPr>
@@ -2040,7 +2013,6 @@
         <w:rPr>
           <w:rtl w:val="0"/>
         </w:rPr>
-        <w:t xml:space="preserve"> (I think you can download it but I haven’t tried as of 2/9/20)</w:t>
       </w:r>
     </w:p>
     <w:p>
@@ -2048,13 +2020,58 @@
         <w:ind w:left="1080" w:firstLine="0"/>
         <w:rPr/>
       </w:pPr>
+      <w:commentRangeStart w:id="0"/>
+      <w:r>
+        <w:rPr>
+          <w:rtl w:val="0"/>
+        </w:rPr>
+        <w:t xml:space="preserve">1.4.2 Illuminati online </w:t>
+      </w:r>
+      <w:hyperlink r:id="rId8">
+        <w:r>
+          <w:rPr>
+            <w:color w:val="1155cc"/>
+            <w:u w:val="single"/>
+            <w:rtl w:val="0"/>
+          </w:rPr>
+          <w:t xml:space="preserve">game</w:t>
+        </w:r>
+      </w:hyperlink>
+      <w:r>
+        <w:rPr>
+          <w:rtl w:val="0"/>
+        </w:rPr>
+        <w:t xml:space="preserve"> (I think you can download it but I haven’t tried as of 2/9/20)(</w:t>
+      </w:r>
+      <w:r>
+        <w:rPr>
+          <w:b w:val="1"/>
+          <w:rtl w:val="0"/>
+        </w:rPr>
+        <w:t xml:space="preserve">remove 1.4.2)</w:t>
+      </w:r>
+      <w:commentRangeEnd w:id="0"/>
+      <w:r>
+        <w:commentReference w:id="0"/>
+      </w:r>
+      <w:r>
+        <w:rPr>
+          <w:rtl w:val="0"/>
+        </w:rPr>
+      </w:r>
+    </w:p>
+    <w:p>
+      <w:pPr>
+        <w:ind w:left="1080" w:firstLine="0"/>
+        <w:rPr/>
+      </w:pPr>
       <w:r>
         <w:rPr>
           <w:rtl w:val="0"/>
         </w:rPr>
         <w:t xml:space="preserve">1.4.3 Illuminati </w:t>
       </w:r>
-      <w:hyperlink r:id="rId8">
+      <w:hyperlink r:id="rId9">
         <w:r>
           <w:rPr>
             <w:color w:val="1155cc"/>
@@ -2161,7 +2178,7 @@
         <w:rPr>
           <w:rtl w:val="0"/>
         </w:rPr>
-        <w:t xml:space="preserve">This game has the capability of bringing back a classic by being a game that can reach old and new users. Older users will reminisce about the golden days of playing this nostalgic card game when they would meet up at their friend’s house and spend hours on end competing to win. New users will get to experience the same type of rush but with the capability of just requiring a computer so that they wouldn’t worry about having any missing pieces that would ruin their impressions of this masterpiece. The implementation of the game will use common technology such as a school laptop to be able to keep accessible to everyone. The cost of this has not been determined as of yet but it will be kept as low as possible to keep the idea of accessibility alive.</w:t>
+        <w:t xml:space="preserve">This game has the capability of bringing back a classic by being a game that can reach old and new users. Older users will reminisce about the golden days of playing this nostalgic card game when they would meet up at their friend’s house and spend hours on end competing to win. New users will get to experience the same type of rush but with the capability of just requiring a computer so that they wouldn’t worry about having any missing pieces that would ruin their impressions of this masterpiece. The implementation of the game will use common technology such as a school laptop to be able to keep accessible to everyone. The cost of this will be as low as possible to keep the idea of accessibility alive.</w:t>
       </w:r>
     </w:p>
     <w:p>
@@ -2185,7 +2202,23 @@
         <w:rPr>
           <w:rtl w:val="0"/>
         </w:rPr>
-        <w:t xml:space="preserve">As time passes, traditions of old are hard to keep around with having a physical form of things such as a DVD or even a CD. By companies keeping card games stuck in the past, such as Illuminati,  they are missing a huge market for those who have access to a computer. By moving this game to a computer application, this opens so many doors to branch out and reach the users of young and old. Even though a computer application may not have the same feel with physical cards in hand, it still encompasses the idea of bringing friends together and plotting to get the best of each other while trying to survive themselves.</w:t>
+        <w:t xml:space="preserve">As time passes, traditions of old are hard to keep around with having a physical form of things such as a DVD or even a CD. By companies keeping card games stuck in the past, such as Illuminati,  they are missing a huge market for those who have access to a computer. By moving this game to a computer application, this opens many doors to branch out and reach the users of young and old. </w:t>
+      </w:r>
+      <w:commentRangeStart w:id="1"/>
+      <w:r>
+        <w:rPr>
+          <w:rtl w:val="0"/>
+        </w:rPr>
+        <w:t xml:space="preserve">Even though a computer application may not have the same feel with physical cards in hand, it still encompasses the idea of bringing friends together and plotting to get the best of each other while trying to survive themselves.</w:t>
+      </w:r>
+      <w:commentRangeEnd w:id="1"/>
+      <w:r>
+        <w:commentReference w:id="1"/>
+      </w:r>
+      <w:r>
+        <w:rPr>
+          <w:rtl w:val="0"/>
+        </w:rPr>
       </w:r>
     </w:p>
     <w:p>
@@ -2210,14 +2243,12 @@
         <w:rPr>
           <w:rtl w:val="0"/>
         </w:rPr>
-        <w:t xml:space="preserve">Typically, a game of this caliber requires all necessary pieces together and friends who can make time to meet up at a designated location. By moving the game to be playable on a computer, it removes the need of physical pieces which can receive wear and tear due to inconsiderate friends or the main culprit time itself. This allows it to be played at any location so long as someone has a computer, which is extremely common in this day and age. </w:t>
-      </w:r>
-      <w:r>
-        <w:rPr>
-          <w:b w:val="1"/>
-          <w:rtl w:val="0"/>
-        </w:rPr>
-        <w:t xml:space="preserve">(Needs to be revised)</w:t>
+        <w:t xml:space="preserve">Typically, a game of this caliber requires all necessary pieces together and friends who can make time to meet up at a designated location. By moving the game to be playable on a computer, it removes the need for physical pieces which can receive wear and tear due to inconsiderate friends or the main culprit time itself. This allows it to be played at any location so long as someone has a computer, which is extremely common in this day and age. </w:t>
+      </w:r>
+      <w:r>
+        <w:rPr>
+          <w:rtl w:val="0"/>
+        </w:rPr>
       </w:r>
     </w:p>
     <w:p>
@@ -2252,7 +2283,46 @@
         <w:rPr>
           <w:rtl w:val="0"/>
         </w:rPr>
-        <w:t xml:space="preserve">By implementing the existing card game to a more accessible digital application, the rightful owner can continue to make necessary changes or even additions to an already great game to keep it fresh and a talking piece to build hype around it which would gather even more followers which would keep in line with the idea of the game Illuminati.</w:t>
+        <w:t xml:space="preserve">By implementing the existing card game to a more accessible digital application, the rightful owner can </w:t>
+      </w:r>
+      <w:commentRangeStart w:id="2"/>
+      <w:r>
+        <w:rPr>
+          <w:rtl w:val="0"/>
+        </w:rPr>
+        <w:t xml:space="preserve">continue to make necessary changes or even additions to an already great game to keep it fresh</w:t>
+      </w:r>
+      <w:commentRangeEnd w:id="2"/>
+      <w:r>
+        <w:commentReference w:id="2"/>
+      </w:r>
+      <w:r>
+        <w:rPr>
+          <w:rtl w:val="0"/>
+        </w:rPr>
+        <w:t xml:space="preserve"> and a talking piece to build hype around it which would gather even more followers which would keep in line with the idea of the game Illuminati.</w:t>
+      </w:r>
+    </w:p>
+    <w:p>
+      <w:pPr>
+        <w:ind w:left="1080" w:firstLine="0"/>
+        <w:rPr/>
+      </w:pPr>
+      <w:commentRangeStart w:id="3"/>
+      <w:r>
+        <w:rPr>
+          <w:rtl w:val="0"/>
+        </w:rPr>
+        <w:t xml:space="preserve">-</w:t>
+      </w:r>
+      <w:commentRangeEnd w:id="3"/>
+      <w:r>
+        <w:commentReference w:id="3"/>
+      </w:r>
+      <w:r>
+        <w:rPr>
+          <w:rtl w:val="0"/>
+        </w:rPr>
       </w:r>
     </w:p>
     <w:p>
@@ -2305,7 +2375,29 @@
         <w:rPr>
           <w:rtl w:val="0"/>
         </w:rPr>
-        <w:t xml:space="preserve">Illuminati will be for players who have the capability of being strategic so ages 18 and older who have an available personal computer.</w:t>
+        <w:t xml:space="preserve">Illuminati will be for players who have the capability of being strategic so as long as they can breathe, they can play.</w:t>
+      </w:r>
+    </w:p>
+    <w:p>
+      <w:pPr>
+        <w:ind w:left="1080" w:firstLine="0"/>
+        <w:rPr/>
+      </w:pPr>
+      <w:commentRangeStart w:id="4"/>
+      <w:r>
+        <w:rPr>
+          <w:rtl w:val="0"/>
+        </w:rPr>
+        <w:t xml:space="preserve">How does this product or services support your goals?</w:t>
+      </w:r>
+      <w:commentRangeEnd w:id="4"/>
+      <w:r>
+        <w:commentReference w:id="4"/>
+      </w:r>
+      <w:r>
+        <w:rPr>
+          <w:rtl w:val="0"/>
+        </w:rPr>
       </w:r>
     </w:p>
     <w:p>
@@ -2338,7 +2430,7 @@
           <w:b w:val="1"/>
           <w:rtl w:val="0"/>
         </w:rPr>
-        <w:t xml:space="preserve">(This part will be filled in after discussion)</w:t>
+        <w:t xml:space="preserve">Kev</w:t>
       </w:r>
     </w:p>
     <w:p>
@@ -2350,7 +2442,7 @@
         <w:rPr>
           <w:rtl w:val="0"/>
         </w:rPr>
-        <w:t xml:space="preserve">3.2.2</w:t>
+        <w:t xml:space="preserve">3.2.2 Jonny</w:t>
       </w:r>
     </w:p>
     <w:p>
@@ -2362,7 +2454,7 @@
         <w:rPr>
           <w:rtl w:val="0"/>
         </w:rPr>
-        <w:t xml:space="preserve">3.2.3</w:t>
+        <w:t xml:space="preserve">3.2.3 Party</w:t>
       </w:r>
     </w:p>
     <w:p>
@@ -2374,7 +2466,7 @@
         <w:rPr>
           <w:rtl w:val="0"/>
         </w:rPr>
-        <w:t xml:space="preserve">3.2.4</w:t>
+        <w:t xml:space="preserve">3.2.4 PROOOOOOOF</w:t>
       </w:r>
     </w:p>
     <w:p>
@@ -2434,7 +2526,7 @@
         <w:rPr>
           <w:rtl w:val="0"/>
         </w:rPr>
-        <w:t xml:space="preserve">The game is restricted to ages 18 and older</w:t>
+        <w:t xml:space="preserve">The game is open to all ages</w:t>
       </w:r>
     </w:p>
     <w:p>
@@ -2580,6 +2672,261 @@
     </w:sectPr>
   </w:body>
 </w:document>
+</file>
+
+<file path=word/comments.xml><?xml version="1.0" encoding="utf-8"?>
+<w:comments xmlns:mc="http://schemas.openxmlformats.org/markup-compatibility/2006" xmlns:o="urn:schemas-microsoft-com:office:office" xmlns:r="http://schemas.openxmlformats.org/officeDocument/2006/relationships" xmlns:m="http://schemas.openxmlformats.org/officeDocument/2006/math" xmlns:v="urn:schemas-microsoft-com:vml" xmlns:wp="http://schemas.openxmlformats.org/drawingml/2006/wordprocessingDrawing" xmlns:w10="urn:schemas-microsoft-com:office:word" xmlns:w="http://schemas.openxmlformats.org/wordprocessingml/2006/main" xmlns:wne="http://schemas.microsoft.com/office/word/2006/wordml" xmlns:sl="http://schemas.openxmlformats.org/schemaLibrary/2006/main" xmlns:a="http://schemas.openxmlformats.org/drawingml/2006/main" xmlns:pic="http://schemas.openxmlformats.org/drawingml/2006/picture" xmlns:c="http://schemas.openxmlformats.org/drawingml/2006/chart" xmlns:lc="http://schemas.openxmlformats.org/drawingml/2006/lockedCanvas" xmlns:dgm="http://schemas.openxmlformats.org/drawingml/2006/diagram" xmlns:wps="http://schemas.microsoft.com/office/word/2010/wordprocessingShape" xmlns:wpg="http://schemas.microsoft.com/office/word/2010/wordprocessingGroup" xmlns:w14="http://schemas.microsoft.com/office/word/2010/wordml" xmlns:w15="http://schemas.microsoft.com/office/word/2012/wordml">
+  <w:comment w:author="Keval Varia" w:id="3" w:date="2020-02-12T02:36:26Z">
+    <w:p>
+      <w:pPr>
+        <w:keepNext w:val="0"/>
+        <w:keepLines w:val="0"/>
+        <w:widowControl w:val="0"/>
+        <w:pBdr>
+          <w:top w:space="0" w:sz="0" w:val="nil"/>
+          <w:left w:space="0" w:sz="0" w:val="nil"/>
+          <w:bottom w:space="0" w:sz="0" w:val="nil"/>
+          <w:right w:space="0" w:sz="0" w:val="nil"/>
+          <w:between w:space="0" w:sz="0" w:val="nil"/>
+        </w:pBdr>
+        <w:shd w:fill="auto" w:val="clear"/>
+        <w:spacing w:after="0" w:before="0" w:line="240" w:lineRule="auto"/>
+        <w:ind w:left="0" w:right="0" w:firstLine="0"/>
+        <w:jc w:val="left"/>
+        <w:rPr>
+          <w:rFonts w:ascii="Arial" w:cs="Arial" w:eastAsia="Arial" w:hAnsi="Arial"/>
+          <w:b w:val="0"/>
+          <w:i w:val="0"/>
+          <w:smallCaps w:val="0"/>
+          <w:strike w:val="0"/>
+          <w:color w:val="000000"/>
+          <w:sz w:val="22"/>
+          <w:szCs w:val="22"/>
+          <w:u w:val="none"/>
+          <w:shd w:fill="auto" w:val="clear"/>
+          <w:vertAlign w:val="baseline"/>
+        </w:rPr>
+      </w:pPr>
+      <w:r>
+        <w:rPr>
+          <w:rFonts w:ascii="Arial" w:cs="Arial" w:eastAsia="Arial" w:hAnsi="Arial"/>
+          <w:b w:val="0"/>
+          <w:i w:val="0"/>
+          <w:smallCaps w:val="0"/>
+          <w:strike w:val="0"/>
+          <w:color w:val="000000"/>
+          <w:sz w:val="22"/>
+          <w:szCs w:val="22"/>
+          <w:u w:val="none"/>
+          <w:shd w:fill="auto" w:val="clear"/>
+          <w:vertAlign w:val="baseline"/>
+          <w:rtl w:val="0"/>
+        </w:rPr>
+        <w:t xml:space="preserve">kev needs to add another sentence</w:t>
+      </w:r>
+    </w:p>
+  </w:comment>
+  <w:comment w:author="Jonathan S" w:id="0" w:date="2020-02-12T02:26:19Z">
+    <w:p>
+      <w:pPr>
+        <w:keepNext w:val="0"/>
+        <w:keepLines w:val="0"/>
+        <w:widowControl w:val="0"/>
+        <w:pBdr>
+          <w:top w:space="0" w:sz="0" w:val="nil"/>
+          <w:left w:space="0" w:sz="0" w:val="nil"/>
+          <w:bottom w:space="0" w:sz="0" w:val="nil"/>
+          <w:right w:space="0" w:sz="0" w:val="nil"/>
+          <w:between w:space="0" w:sz="0" w:val="nil"/>
+        </w:pBdr>
+        <w:shd w:fill="auto" w:val="clear"/>
+        <w:spacing w:after="0" w:before="0" w:line="240" w:lineRule="auto"/>
+        <w:ind w:left="0" w:right="0" w:firstLine="0"/>
+        <w:jc w:val="left"/>
+        <w:rPr>
+          <w:rFonts w:ascii="Arial" w:cs="Arial" w:eastAsia="Arial" w:hAnsi="Arial"/>
+          <w:b w:val="0"/>
+          <w:i w:val="0"/>
+          <w:smallCaps w:val="0"/>
+          <w:strike w:val="0"/>
+          <w:color w:val="000000"/>
+          <w:sz w:val="22"/>
+          <w:szCs w:val="22"/>
+          <w:u w:val="none"/>
+          <w:shd w:fill="auto" w:val="clear"/>
+          <w:vertAlign w:val="baseline"/>
+        </w:rPr>
+      </w:pPr>
+      <w:r>
+        <w:rPr>
+          <w:rFonts w:ascii="Arial" w:cs="Arial" w:eastAsia="Arial" w:hAnsi="Arial"/>
+          <w:b w:val="0"/>
+          <w:i w:val="0"/>
+          <w:smallCaps w:val="0"/>
+          <w:strike w:val="0"/>
+          <w:color w:val="000000"/>
+          <w:sz w:val="22"/>
+          <w:szCs w:val="22"/>
+          <w:u w:val="none"/>
+          <w:shd w:fill="auto" w:val="clear"/>
+          <w:vertAlign w:val="baseline"/>
+          <w:rtl w:val="0"/>
+        </w:rPr>
+        <w:t xml:space="preserve">Remove this</w:t>
+      </w:r>
+    </w:p>
+  </w:comment>
+  <w:comment w:author="Keval Varia" w:id="1" w:date="2020-02-12T02:32:10Z">
+    <w:p>
+      <w:pPr>
+        <w:keepNext w:val="0"/>
+        <w:keepLines w:val="0"/>
+        <w:widowControl w:val="0"/>
+        <w:pBdr>
+          <w:top w:space="0" w:sz="0" w:val="nil"/>
+          <w:left w:space="0" w:sz="0" w:val="nil"/>
+          <w:bottom w:space="0" w:sz="0" w:val="nil"/>
+          <w:right w:space="0" w:sz="0" w:val="nil"/>
+          <w:between w:space="0" w:sz="0" w:val="nil"/>
+        </w:pBdr>
+        <w:shd w:fill="auto" w:val="clear"/>
+        <w:spacing w:after="0" w:before="0" w:line="240" w:lineRule="auto"/>
+        <w:ind w:left="0" w:right="0" w:firstLine="0"/>
+        <w:jc w:val="left"/>
+        <w:rPr>
+          <w:rFonts w:ascii="Arial" w:cs="Arial" w:eastAsia="Arial" w:hAnsi="Arial"/>
+          <w:b w:val="0"/>
+          <w:i w:val="0"/>
+          <w:smallCaps w:val="0"/>
+          <w:strike w:val="0"/>
+          <w:color w:val="000000"/>
+          <w:sz w:val="22"/>
+          <w:szCs w:val="22"/>
+          <w:u w:val="none"/>
+          <w:shd w:fill="auto" w:val="clear"/>
+          <w:vertAlign w:val="baseline"/>
+        </w:rPr>
+      </w:pPr>
+      <w:r>
+        <w:rPr>
+          <w:rFonts w:ascii="Arial" w:cs="Arial" w:eastAsia="Arial" w:hAnsi="Arial"/>
+          <w:b w:val="0"/>
+          <w:i w:val="0"/>
+          <w:smallCaps w:val="0"/>
+          <w:strike w:val="0"/>
+          <w:color w:val="000000"/>
+          <w:sz w:val="22"/>
+          <w:szCs w:val="22"/>
+          <w:u w:val="none"/>
+          <w:shd w:fill="auto" w:val="clear"/>
+          <w:vertAlign w:val="baseline"/>
+          <w:rtl w:val="0"/>
+        </w:rPr>
+        <w:t xml:space="preserve">needs revision, can’t say it’s not as fun as physical.... even though it’s true</w:t>
+      </w:r>
+    </w:p>
+  </w:comment>
+  <w:comment w:author="Jonathan S" w:id="4" w:date="2020-02-12T02:42:28Z">
+    <w:p>
+      <w:pPr>
+        <w:keepNext w:val="0"/>
+        <w:keepLines w:val="0"/>
+        <w:widowControl w:val="0"/>
+        <w:pBdr>
+          <w:top w:space="0" w:sz="0" w:val="nil"/>
+          <w:left w:space="0" w:sz="0" w:val="nil"/>
+          <w:bottom w:space="0" w:sz="0" w:val="nil"/>
+          <w:right w:space="0" w:sz="0" w:val="nil"/>
+          <w:between w:space="0" w:sz="0" w:val="nil"/>
+        </w:pBdr>
+        <w:shd w:fill="auto" w:val="clear"/>
+        <w:spacing w:after="0" w:before="0" w:line="240" w:lineRule="auto"/>
+        <w:ind w:left="0" w:right="0" w:firstLine="0"/>
+        <w:jc w:val="left"/>
+        <w:rPr>
+          <w:rFonts w:ascii="Arial" w:cs="Arial" w:eastAsia="Arial" w:hAnsi="Arial"/>
+          <w:b w:val="0"/>
+          <w:i w:val="0"/>
+          <w:smallCaps w:val="0"/>
+          <w:strike w:val="0"/>
+          <w:color w:val="000000"/>
+          <w:sz w:val="22"/>
+          <w:szCs w:val="22"/>
+          <w:u w:val="none"/>
+          <w:shd w:fill="auto" w:val="clear"/>
+          <w:vertAlign w:val="baseline"/>
+        </w:rPr>
+      </w:pPr>
+      <w:r>
+        <w:rPr>
+          <w:rFonts w:ascii="Arial" w:cs="Arial" w:eastAsia="Arial" w:hAnsi="Arial"/>
+          <w:b w:val="0"/>
+          <w:i w:val="0"/>
+          <w:smallCaps w:val="0"/>
+          <w:strike w:val="0"/>
+          <w:color w:val="000000"/>
+          <w:sz w:val="22"/>
+          <w:szCs w:val="22"/>
+          <w:u w:val="none"/>
+          <w:shd w:fill="auto" w:val="clear"/>
+          <w:vertAlign w:val="baseline"/>
+          <w:rtl w:val="0"/>
+        </w:rPr>
+        <w:t xml:space="preserve">For Kev to answer</w:t>
+      </w:r>
+    </w:p>
+  </w:comment>
+  <w:comment w:author="Keval Varia" w:id="2" w:date="2020-02-12T02:34:39Z">
+    <w:p>
+      <w:pPr>
+        <w:keepNext w:val="0"/>
+        <w:keepLines w:val="0"/>
+        <w:widowControl w:val="0"/>
+        <w:pBdr>
+          <w:top w:space="0" w:sz="0" w:val="nil"/>
+          <w:left w:space="0" w:sz="0" w:val="nil"/>
+          <w:bottom w:space="0" w:sz="0" w:val="nil"/>
+          <w:right w:space="0" w:sz="0" w:val="nil"/>
+          <w:between w:space="0" w:sz="0" w:val="nil"/>
+        </w:pBdr>
+        <w:shd w:fill="auto" w:val="clear"/>
+        <w:spacing w:after="0" w:before="0" w:line="240" w:lineRule="auto"/>
+        <w:ind w:left="0" w:right="0" w:firstLine="0"/>
+        <w:jc w:val="left"/>
+        <w:rPr>
+          <w:rFonts w:ascii="Arial" w:cs="Arial" w:eastAsia="Arial" w:hAnsi="Arial"/>
+          <w:b w:val="0"/>
+          <w:i w:val="0"/>
+          <w:smallCaps w:val="0"/>
+          <w:strike w:val="0"/>
+          <w:color w:val="000000"/>
+          <w:sz w:val="22"/>
+          <w:szCs w:val="22"/>
+          <w:u w:val="none"/>
+          <w:shd w:fill="auto" w:val="clear"/>
+          <w:vertAlign w:val="baseline"/>
+        </w:rPr>
+      </w:pPr>
+      <w:r>
+        <w:rPr>
+          <w:rFonts w:ascii="Arial" w:cs="Arial" w:eastAsia="Arial" w:hAnsi="Arial"/>
+          <w:b w:val="0"/>
+          <w:i w:val="0"/>
+          <w:smallCaps w:val="0"/>
+          <w:strike w:val="0"/>
+          <w:color w:val="000000"/>
+          <w:sz w:val="22"/>
+          <w:szCs w:val="22"/>
+          <w:u w:val="none"/>
+          <w:shd w:fill="auto" w:val="clear"/>
+          <w:vertAlign w:val="baseline"/>
+          <w:rtl w:val="0"/>
+        </w:rPr>
+        <w:t xml:space="preserve">improve on the game with the potential to introduce newer adversaries and situations through DLC’s</w:t>
+      </w:r>
+    </w:p>
+  </w:comment>
+</w:comments>
 </file>
 
 <file path=word/numbering.xml><?xml version="1.0" encoding="utf-8"?>

</xml_diff>